<commit_message>
Update Resume -Vishal Narsinghani - IIM Trichy.docx
</commit_message>
<xml_diff>
--- a/Resume -Vishal Narsinghani - IIM Trichy.docx
+++ b/Resume -Vishal Narsinghani - IIM Trichy.docx
@@ -286,114 +286,8 @@
         </w:rPr>
         <w:t xml:space="preserve">. </w:t>
       </w:r>
-      <w:r>
-        <w:rPr>
-          <w:rFonts w:cs="Arial"/>
-          <w:sz w:val="21"/>
-          <w:szCs w:val="21"/>
-          <w:shd w:val="clear" w:color="auto" w:fill="FFFFFF"/>
-        </w:rPr>
-        <w:t xml:space="preserve">Implemented </w:t>
-      </w:r>
-      <w:r>
-        <w:rPr>
-          <w:rFonts w:cs="Arial"/>
-          <w:sz w:val="21"/>
-          <w:szCs w:val="21"/>
-          <w:shd w:val="clear" w:color="auto" w:fill="FFFFFF"/>
-        </w:rPr>
-        <w:t>transformation</w:t>
-      </w:r>
-      <w:r>
-        <w:rPr>
-          <w:rFonts w:cs="Arial"/>
-          <w:sz w:val="21"/>
-          <w:szCs w:val="21"/>
-          <w:shd w:val="clear" w:color="auto" w:fill="FFFFFF"/>
-        </w:rPr>
-        <w:t xml:space="preserve"> </w:t>
-      </w:r>
-      <w:r>
-        <w:rPr>
-          <w:rFonts w:cs="Arial"/>
-          <w:sz w:val="21"/>
-          <w:szCs w:val="21"/>
-          <w:shd w:val="clear" w:color="auto" w:fill="FFFFFF"/>
-        </w:rPr>
-        <w:t>in</w:t>
-      </w:r>
-      <w:r>
-        <w:rPr>
-          <w:rFonts w:cs="Arial"/>
-          <w:sz w:val="21"/>
-          <w:szCs w:val="21"/>
-          <w:shd w:val="clear" w:color="auto" w:fill="FFFFFF"/>
-        </w:rPr>
-        <w:t xml:space="preserve"> multiple medium to large-scale engagements for </w:t>
-      </w:r>
-      <w:r>
-        <w:rPr>
-          <w:rFonts w:cs="Arial"/>
-          <w:sz w:val="21"/>
-          <w:szCs w:val="21"/>
-          <w:shd w:val="clear" w:color="auto" w:fill="FFFFFF"/>
-        </w:rPr>
-        <w:t>process</w:t>
-      </w:r>
-      <w:r>
-        <w:rPr>
-          <w:rFonts w:cs="Arial"/>
-          <w:sz w:val="21"/>
-          <w:szCs w:val="21"/>
-          <w:shd w:val="clear" w:color="auto" w:fill="FFFFFF"/>
-        </w:rPr>
-        <w:t>es</w:t>
-      </w:r>
-      <w:r>
-        <w:rPr>
-          <w:rFonts w:cs="Arial"/>
-          <w:sz w:val="21"/>
-          <w:szCs w:val="21"/>
-          <w:shd w:val="clear" w:color="auto" w:fill="FFFFFF"/>
-        </w:rPr>
-        <w:t xml:space="preserve"> like P2P, R2R and O2C for </w:t>
-      </w:r>
-      <w:r>
-        <w:rPr>
-          <w:rFonts w:cs="Arial"/>
-          <w:sz w:val="21"/>
-          <w:szCs w:val="21"/>
-          <w:shd w:val="clear" w:color="auto" w:fill="FFFFFF"/>
-        </w:rPr>
-        <w:t xml:space="preserve">clients across </w:t>
-      </w:r>
-      <w:r>
-        <w:rPr>
-          <w:rFonts w:cs="Arial"/>
-          <w:sz w:val="21"/>
-          <w:szCs w:val="21"/>
-          <w:shd w:val="clear" w:color="auto" w:fill="FFFFFF"/>
-        </w:rPr>
-        <w:t>various</w:t>
-      </w:r>
-      <w:r>
-        <w:rPr>
-          <w:rFonts w:cs="Arial"/>
-          <w:sz w:val="21"/>
-          <w:szCs w:val="21"/>
-          <w:shd w:val="clear" w:color="auto" w:fill="FFFFFF"/>
-        </w:rPr>
-        <w:t xml:space="preserve"> industries</w:t>
-      </w:r>
-      <w:r>
-        <w:rPr>
-          <w:rFonts w:cs="Arial"/>
-          <w:sz w:val="21"/>
-          <w:szCs w:val="21"/>
-          <w:shd w:val="clear" w:color="auto" w:fill="FFFFFF"/>
-        </w:rPr>
-        <w:t>.</w:t>
-      </w:r>
+      <w:bookmarkStart w:id="0" w:name="_GoBack"/>
+      <w:bookmarkEnd w:id="0"/>
     </w:p>
     <w:p>
       <w:pPr>
@@ -500,7 +394,27 @@
           <w:szCs w:val="21"/>
           <w:shd w:val="clear" w:color="auto" w:fill="FFFFFF"/>
         </w:rPr>
-        <w:t xml:space="preserve">Certified by EduPristine </w:t>
+        <w:t>Certified by </w:t>
+      </w:r>
+      <w:proofErr w:type="spellStart"/>
+      <w:r>
+        <w:rPr>
+          <w:rFonts w:asciiTheme="majorHAnsi" w:hAnsiTheme="majorHAnsi" w:cs="Arial"/>
+          <w:sz w:val="21"/>
+          <w:szCs w:val="21"/>
+          <w:shd w:val="clear" w:color="auto" w:fill="FFFFFF"/>
+        </w:rPr>
+        <w:t>EduPristine</w:t>
+      </w:r>
+      <w:proofErr w:type="spellEnd"/>
+      <w:r>
+        <w:rPr>
+          <w:rFonts w:asciiTheme="majorHAnsi" w:hAnsiTheme="majorHAnsi" w:cs="Arial"/>
+          <w:sz w:val="21"/>
+          <w:szCs w:val="21"/>
+          <w:shd w:val="clear" w:color="auto" w:fill="FFFFFF"/>
+        </w:rPr>
+        <w:t xml:space="preserve"> </w:t>
       </w:r>
       <w:r>
         <w:rPr>
@@ -1502,8 +1416,6 @@
         </w:rPr>
         <w:t>AI</w:t>
       </w:r>
-      <w:bookmarkStart w:id="0" w:name="_GoBack"/>
-      <w:bookmarkEnd w:id="0"/>
       <w:r>
         <w:rPr>
           <w:rFonts w:ascii="Calibri" w:hAnsi="Calibri" w:cs="Calibri"/>
@@ -2207,7 +2119,6 @@
           <w:szCs w:val="21"/>
           <w:lang w:val="en-US"/>
         </w:rPr>
-        <w:lastRenderedPageBreak/>
         <w:t>Pharma Conglomerate</w:t>
       </w:r>
       <w:r>
@@ -2286,6 +2197,7 @@
           <w:szCs w:val="21"/>
           <w:shd w:val="clear" w:color="auto" w:fill="FFFFFF"/>
         </w:rPr>
+        <w:lastRenderedPageBreak/>
         <w:t>Enabled a life science client to build RPA COE.</w:t>
       </w:r>
       <w:r>
@@ -2827,7 +2739,25 @@
           <w:sz w:val="21"/>
           <w:szCs w:val="21"/>
         </w:rPr>
-        <w:t>Accenture Services Pvt. Ltd.</w:t>
+        <w:t xml:space="preserve">Accenture Services </w:t>
+      </w:r>
+      <w:proofErr w:type="spellStart"/>
+      <w:r>
+        <w:rPr>
+          <w:rFonts w:asciiTheme="majorHAnsi" w:hAnsiTheme="majorHAnsi"/>
+          <w:sz w:val="21"/>
+          <w:szCs w:val="21"/>
+        </w:rPr>
+        <w:t>Pvt.</w:t>
+      </w:r>
+      <w:proofErr w:type="spellEnd"/>
+      <w:r>
+        <w:rPr>
+          <w:rFonts w:asciiTheme="majorHAnsi" w:hAnsiTheme="majorHAnsi"/>
+          <w:sz w:val="21"/>
+          <w:szCs w:val="21"/>
+        </w:rPr>
+        <w:t xml:space="preserve"> Ltd.</w:t>
       </w:r>
       <w:r>
         <w:rPr>
@@ -3252,8 +3182,19 @@
           <w:szCs w:val="21"/>
           <w:shd w:val="clear" w:color="auto" w:fill="FFFFFF"/>
         </w:rPr>
-        <w:t>multiple servers/dbs</w:t>
-      </w:r>
+        <w:t>multiple servers/</w:t>
+      </w:r>
+      <w:proofErr w:type="spellStart"/>
+      <w:r>
+        <w:rPr>
+          <w:rFonts w:asciiTheme="majorHAnsi" w:hAnsiTheme="majorHAnsi" w:cs="Arial"/>
+          <w:sz w:val="21"/>
+          <w:szCs w:val="21"/>
+          <w:shd w:val="clear" w:color="auto" w:fill="FFFFFF"/>
+        </w:rPr>
+        <w:t>dbs</w:t>
+      </w:r>
+      <w:proofErr w:type="spellEnd"/>
       <w:r>
         <w:rPr>
           <w:rFonts w:asciiTheme="majorHAnsi" w:hAnsiTheme="majorHAnsi" w:cs="Arial"/>
@@ -3293,7 +3234,23 @@
           <w:sz w:val="21"/>
           <w:szCs w:val="21"/>
         </w:rPr>
-        <w:t>Summer Internship – Flextronics Pvt. Ltd.</w:t>
+        <w:t xml:space="preserve">Summer Internship – Flextronics </w:t>
+      </w:r>
+      <w:proofErr w:type="spellStart"/>
+      <w:r>
+        <w:rPr>
+          <w:sz w:val="21"/>
+          <w:szCs w:val="21"/>
+        </w:rPr>
+        <w:t>Pvt.</w:t>
+      </w:r>
+      <w:proofErr w:type="spellEnd"/>
+      <w:r>
+        <w:rPr>
+          <w:sz w:val="21"/>
+          <w:szCs w:val="21"/>
+        </w:rPr>
+        <w:t xml:space="preserve"> Ltd.</w:t>
       </w:r>
       <w:r>
         <w:rPr>
@@ -3841,12 +3798,37 @@
                 <w:szCs w:val="21"/>
               </w:rPr>
             </w:pPr>
-            <w:r>
-              <w:rPr>
-                <w:sz w:val="21"/>
-                <w:szCs w:val="21"/>
-              </w:rPr>
-              <w:t>Thadomal Shahani Engg. College, Mumbai</w:t>
+            <w:proofErr w:type="spellStart"/>
+            <w:r>
+              <w:rPr>
+                <w:sz w:val="21"/>
+                <w:szCs w:val="21"/>
+              </w:rPr>
+              <w:t>Thadomal</w:t>
+            </w:r>
+            <w:proofErr w:type="spellEnd"/>
+            <w:r>
+              <w:rPr>
+                <w:sz w:val="21"/>
+                <w:szCs w:val="21"/>
+              </w:rPr>
+              <w:t xml:space="preserve"> Shahani </w:t>
+            </w:r>
+            <w:proofErr w:type="spellStart"/>
+            <w:r>
+              <w:rPr>
+                <w:sz w:val="21"/>
+                <w:szCs w:val="21"/>
+              </w:rPr>
+              <w:t>Engg</w:t>
+            </w:r>
+            <w:proofErr w:type="spellEnd"/>
+            <w:r>
+              <w:rPr>
+                <w:sz w:val="21"/>
+                <w:szCs w:val="21"/>
+              </w:rPr>
+              <w:t>. College, Mumbai</w:t>
             </w:r>
           </w:p>
         </w:tc>
@@ -3994,12 +3976,21 @@
                 <w:szCs w:val="21"/>
               </w:rPr>
             </w:pPr>
-            <w:r>
-              <w:rPr>
-                <w:sz w:val="21"/>
-                <w:szCs w:val="21"/>
-              </w:rPr>
-              <w:t>Dr. S. R. Vidyalaya, Mumbai</w:t>
+            <w:proofErr w:type="spellStart"/>
+            <w:r>
+              <w:rPr>
+                <w:sz w:val="21"/>
+                <w:szCs w:val="21"/>
+              </w:rPr>
+              <w:t>Dr.</w:t>
+            </w:r>
+            <w:proofErr w:type="spellEnd"/>
+            <w:r>
+              <w:rPr>
+                <w:sz w:val="21"/>
+                <w:szCs w:val="21"/>
+              </w:rPr>
+              <w:t xml:space="preserve"> S. R. Vidyalaya, Mumbai</w:t>
             </w:r>
           </w:p>
         </w:tc>
@@ -4032,7 +4023,7 @@
           <w:sz w:val="21"/>
           <w:szCs w:val="21"/>
         </w:rPr>
-        <w:t>Financial Subjects undertaken during PGDM</w:t>
+        <w:t>Subjects undertaken during PGDM</w:t>
       </w:r>
     </w:p>
     <w:p>
@@ -4067,7 +4058,7 @@
           <w:sz w:val="21"/>
           <w:szCs w:val="21"/>
         </w:rPr>
-        <w:t>Corporate Finance</w:t>
+        <w:t xml:space="preserve">Corporate Finance, Investment Portfolio Management, Management of Banking/Financial Institutions, </w:t>
       </w:r>
       <w:r>
         <w:rPr>
@@ -4075,7 +4066,7 @@
           <w:sz w:val="21"/>
           <w:szCs w:val="21"/>
         </w:rPr>
-        <w:t>,</w:t>
+        <w:t>Management Accounting</w:t>
       </w:r>
       <w:r>
         <w:rPr>
@@ -4083,15 +4074,28 @@
           <w:sz w:val="21"/>
           <w:szCs w:val="21"/>
         </w:rPr>
-        <w:t xml:space="preserve"> Investment Portfolio Management, Management of Banking/Financial Institutions, </w:t>
-      </w:r>
-      <w:r>
-        <w:rPr>
-          <w:rFonts w:asciiTheme="majorHAnsi" w:hAnsiTheme="majorHAnsi"/>
-          <w:sz w:val="21"/>
-          <w:szCs w:val="21"/>
-        </w:rPr>
-        <w:t>Management Accounting</w:t>
+        <w:t xml:space="preserve">, </w:t>
+      </w:r>
+      <w:r>
+        <w:rPr>
+          <w:sz w:val="21"/>
+          <w:szCs w:val="21"/>
+        </w:rPr>
+        <w:t>Decision Analysis</w:t>
+      </w:r>
+      <w:r>
+        <w:rPr>
+          <w:sz w:val="21"/>
+          <w:szCs w:val="21"/>
+        </w:rPr>
+        <w:t xml:space="preserve">, </w:t>
+      </w:r>
+      <w:r>
+        <w:rPr>
+          <w:sz w:val="21"/>
+          <w:szCs w:val="21"/>
+        </w:rPr>
+        <w:t>Quantitative Methods</w:t>
       </w:r>
     </w:p>
     <w:sectPr>
@@ -6665,7 +6669,7 @@
 </file>
 
 <file path=customXml/itemProps1.xml><?xml version="1.0" encoding="utf-8"?>
-<ds:datastoreItem xmlns:ds="http://schemas.openxmlformats.org/officeDocument/2006/customXml" ds:itemID="{EC03CB59-0B59-41DB-A14D-E601EF173615}">
+<ds:datastoreItem xmlns:ds="http://schemas.openxmlformats.org/officeDocument/2006/customXml" ds:itemID="{537EDB06-DEF7-4C92-9AAE-2CA8FCCB8DFD}">
   <ds:schemaRefs>
     <ds:schemaRef ds:uri="http://schemas.openxmlformats.org/officeDocument/2006/bibliography"/>
   </ds:schemaRefs>

</xml_diff>